<commit_message>
changes made to it
</commit_message>
<xml_diff>
--- a/mstr541_resume.docx
+++ b/mstr541_resume.docx
@@ -195,32 +195,10 @@
         <w:rPr>
           <w:b/>
         </w:rPr>
-        <w:t xml:space="preserve">Graduation </w:t>
-      </w:r>
-      <w:proofErr w:type="gramStart"/>
-      <w:r>
-        <w:rPr>
-          <w:b/>
-        </w:rPr>
-        <w:t>Details :</w:t>
-      </w:r>
-      <w:proofErr w:type="gramEnd"/>
-      <w:r>
-        <w:rPr>
-          <w:b/>
-        </w:rPr>
-        <w:t xml:space="preserve"> </w:t>
-      </w:r>
-      <w:r>
-        <w:t xml:space="preserve">Pursuing Computer Science and Engineering in </w:t>
-      </w:r>
-      <w:proofErr w:type="spellStart"/>
-      <w:r>
-        <w:t>MallaReddy</w:t>
-      </w:r>
-      <w:proofErr w:type="spellEnd"/>
-      <w:r>
-        <w:t xml:space="preserve"> College of Engineering and Technology with 8.</w:t>
+        <w:t xml:space="preserve">Graduation Details : </w:t>
+      </w:r>
+      <w:r>
+        <w:t>Pursuing Computer Science and Engineering in MallaReddy College of Engineering and Technology with 8.</w:t>
       </w:r>
       <w:r>
         <w:t>45</w:t>
@@ -241,21 +219,7 @@
         <w:rPr>
           <w:b/>
         </w:rPr>
-        <w:t xml:space="preserve">Senior </w:t>
-      </w:r>
-      <w:proofErr w:type="gramStart"/>
-      <w:r>
-        <w:rPr>
-          <w:b/>
-        </w:rPr>
-        <w:t>Secondary :</w:t>
-      </w:r>
-      <w:proofErr w:type="gramEnd"/>
-      <w:r>
-        <w:rPr>
-          <w:b/>
-        </w:rPr>
-        <w:t xml:space="preserve"> </w:t>
+        <w:t xml:space="preserve">Senior Secondary : </w:t>
       </w:r>
       <w:r>
         <w:t xml:space="preserve">Intermediate in MPC Stream at Narayana Junior College with </w:t>
@@ -282,21 +246,7 @@
         <w:rPr>
           <w:b/>
         </w:rPr>
-        <w:t xml:space="preserve">Higher </w:t>
-      </w:r>
-      <w:proofErr w:type="gramStart"/>
-      <w:r>
-        <w:rPr>
-          <w:b/>
-        </w:rPr>
-        <w:t>Secondary :</w:t>
-      </w:r>
-      <w:proofErr w:type="gramEnd"/>
-      <w:r>
-        <w:rPr>
-          <w:b/>
-        </w:rPr>
-        <w:t xml:space="preserve"> </w:t>
+        <w:t xml:space="preserve">Higher Secondary : </w:t>
       </w:r>
       <w:r>
         <w:t xml:space="preserve">Telangana Model School with 8.2 GPA.  </w:t>
@@ -382,21 +332,7 @@
         <w:rPr>
           <w:b/>
         </w:rPr>
-        <w:t xml:space="preserve">Workshops </w:t>
-      </w:r>
-      <w:proofErr w:type="gramStart"/>
-      <w:r>
-        <w:rPr>
-          <w:b/>
-        </w:rPr>
-        <w:t>Attended :</w:t>
-      </w:r>
-      <w:proofErr w:type="gramEnd"/>
-      <w:r>
-        <w:rPr>
-          <w:b/>
-        </w:rPr>
-        <w:t xml:space="preserve"> </w:t>
+        <w:t xml:space="preserve">Workshops Attended : </w:t>
       </w:r>
       <w:r>
         <w:t xml:space="preserve"> </w:t>
@@ -573,15 +509,7 @@
         <w:ind w:right="0" w:hanging="360"/>
       </w:pPr>
       <w:r>
-        <w:t xml:space="preserve">Certified in C for Everyone: Structured Programming by </w:t>
-      </w:r>
-      <w:proofErr w:type="spellStart"/>
-      <w:r>
-        <w:t>coursera</w:t>
-      </w:r>
-      <w:proofErr w:type="spellEnd"/>
-      <w:r>
-        <w:t xml:space="preserve">.  </w:t>
+        <w:t xml:space="preserve">Certified in C for Everyone: Structured Programming by coursera.  </w:t>
       </w:r>
     </w:p>
     <w:p>
@@ -594,15 +522,7 @@
         <w:ind w:right="0" w:hanging="360"/>
       </w:pPr>
       <w:r>
-        <w:t xml:space="preserve">Certified in Grammar and Punctuation by </w:t>
-      </w:r>
-      <w:proofErr w:type="spellStart"/>
-      <w:r>
-        <w:t>coursera</w:t>
-      </w:r>
-      <w:proofErr w:type="spellEnd"/>
-      <w:r>
-        <w:t xml:space="preserve">.  </w:t>
+        <w:t xml:space="preserve">Certified in Grammar and Punctuation by coursera.  </w:t>
       </w:r>
     </w:p>
     <w:p>
@@ -615,23 +535,7 @@
         <w:ind w:right="0" w:hanging="360"/>
       </w:pPr>
       <w:r>
-        <w:t xml:space="preserve">Pearson </w:t>
-      </w:r>
-      <w:proofErr w:type="spellStart"/>
-      <w:r>
-        <w:t>MePro</w:t>
-      </w:r>
-      <w:proofErr w:type="spellEnd"/>
-      <w:r>
-        <w:t xml:space="preserve"> certificate for English proficiency CEFR level C2 and is in the GSE range of </w:t>
-      </w:r>
-      <w:proofErr w:type="spellStart"/>
-      <w:r>
-        <w:t>of</w:t>
-      </w:r>
-      <w:proofErr w:type="spellEnd"/>
-      <w:r>
-        <w:t xml:space="preserve"> 85-90.  </w:t>
+        <w:t xml:space="preserve">Pearson MePro certificate for English proficiency CEFR level C2 and is in the GSE range of of 85-90.  </w:t>
       </w:r>
     </w:p>
     <w:p>
@@ -643,15 +547,7 @@
         <w:ind w:right="0" w:hanging="360"/>
       </w:pPr>
       <w:r>
-        <w:t xml:space="preserve">Certified in AI for everyone by </w:t>
-      </w:r>
-      <w:proofErr w:type="spellStart"/>
-      <w:r>
-        <w:t>coursera</w:t>
-      </w:r>
-      <w:proofErr w:type="spellEnd"/>
-      <w:r>
-        <w:t xml:space="preserve">.  </w:t>
+        <w:t xml:space="preserve">Certified in AI for everyone by coursera.  </w:t>
       </w:r>
     </w:p>
     <w:p>
@@ -732,15 +628,7 @@
         <w:ind w:right="0" w:hanging="360"/>
       </w:pPr>
       <w:r>
-        <w:t xml:space="preserve">Participated in District Level </w:t>
-      </w:r>
-      <w:proofErr w:type="spellStart"/>
-      <w:r>
-        <w:t>Kabbadi</w:t>
-      </w:r>
-      <w:proofErr w:type="spellEnd"/>
-      <w:r>
-        <w:t xml:space="preserve"> Tournament.  </w:t>
+        <w:t xml:space="preserve">Participated in District Level Kabbadi Tournament.  </w:t>
       </w:r>
     </w:p>
     <w:p>
@@ -949,15 +837,7 @@
         <w:t xml:space="preserve">Father’s Name: </w:t>
       </w:r>
       <w:r>
-        <w:t xml:space="preserve">Mannem </w:t>
-      </w:r>
-      <w:proofErr w:type="spellStart"/>
-      <w:r>
-        <w:t>Kista</w:t>
-      </w:r>
-      <w:proofErr w:type="spellEnd"/>
-      <w:r>
-        <w:t xml:space="preserve"> Reddy.  </w:t>
+        <w:t xml:space="preserve">Mannem Kista Reddy.  </w:t>
       </w:r>
     </w:p>
     <w:p>
@@ -976,15 +856,7 @@
         <w:t xml:space="preserve">Mother’s Name: </w:t>
       </w:r>
       <w:r>
-        <w:t xml:space="preserve">Mannem </w:t>
-      </w:r>
-      <w:proofErr w:type="spellStart"/>
-      <w:r>
-        <w:t>Bhagyamma</w:t>
-      </w:r>
-      <w:proofErr w:type="spellEnd"/>
-      <w:r>
-        <w:t xml:space="preserve">.  </w:t>
+        <w:t xml:space="preserve">Mannem Bhagyamma.  </w:t>
       </w:r>
     </w:p>
     <w:p>
@@ -1001,31 +873,8 @@
         </w:rPr>
         <w:t xml:space="preserve">Address: </w:t>
       </w:r>
-      <w:proofErr w:type="spellStart"/>
-      <w:proofErr w:type="gramStart"/>
-      <w:r>
-        <w:t>H.No</w:t>
-      </w:r>
-      <w:proofErr w:type="spellEnd"/>
-      <w:proofErr w:type="gramEnd"/>
-      <w:r>
-        <w:t xml:space="preserve">: 2-36, </w:t>
-      </w:r>
-      <w:proofErr w:type="spellStart"/>
-      <w:r>
-        <w:t>Eravally</w:t>
-      </w:r>
-      <w:proofErr w:type="spellEnd"/>
-      <w:r>
-        <w:t xml:space="preserve">, </w:t>
-      </w:r>
-      <w:proofErr w:type="spellStart"/>
-      <w:r>
-        <w:t>Siddipet</w:t>
-      </w:r>
-      <w:proofErr w:type="spellEnd"/>
-      <w:r>
-        <w:t>, 502301, Telangana</w:t>
+      <w:r>
+        <w:t>H.No: 2-36, Eravally, Siddipet, 502301, Telangana</w:t>
       </w:r>
       <w:r>
         <w:t>.</w:t>
@@ -1057,15 +906,7 @@
         <w:t xml:space="preserve">Hobbies: </w:t>
       </w:r>
       <w:r>
-        <w:t xml:space="preserve">Listening to music, Gardening, Playing </w:t>
-      </w:r>
-      <w:proofErr w:type="spellStart"/>
-      <w:r>
-        <w:t>kabbadi</w:t>
-      </w:r>
-      <w:proofErr w:type="spellEnd"/>
-      <w:r>
-        <w:t xml:space="preserve">.  </w:t>
+        <w:t xml:space="preserve">Listening to music, Gardening, Playing kabbadi.  </w:t>
       </w:r>
     </w:p>
     <w:p>
@@ -1119,82 +960,7 @@
         <w:rPr>
           <w:b/>
         </w:rPr>
-        <w:t xml:space="preserve">Any kind of disability: </w:t>
-      </w:r>
-      <w:r>
-        <w:t xml:space="preserve">NO  </w:t>
-      </w:r>
-    </w:p>
-    <w:p>
-      <w:pPr>
-        <w:numPr>
-          <w:ilvl w:val="0"/>
-          <w:numId w:val="8"/>
-        </w:numPr>
-        <w:spacing w:after="13"/>
-        <w:ind w:right="0" w:hanging="360"/>
-      </w:pPr>
-      <w:r>
-        <w:rPr>
-          <w:b/>
-        </w:rPr>
-        <w:t xml:space="preserve">Willingness to Relocate: </w:t>
-      </w:r>
-      <w:r>
-        <w:t xml:space="preserve">Yes  </w:t>
-      </w:r>
-    </w:p>
-    <w:p>
-      <w:pPr>
-        <w:spacing w:after="40"/>
-        <w:ind w:left="0" w:right="0" w:firstLine="0"/>
-      </w:pPr>
-      <w:r>
-        <w:rPr>
-          <w:sz w:val="20"/>
-        </w:rPr>
-        <w:t xml:space="preserve"> </w:t>
-      </w:r>
-      <w:r>
-        <w:t xml:space="preserve"> </w:t>
-      </w:r>
-    </w:p>
-    <w:p>
-      <w:pPr>
-        <w:pStyle w:val="Heading2"/>
-        <w:tabs>
-          <w:tab w:val="center" w:pos="4852"/>
-          <w:tab w:val="center" w:pos="9307"/>
-        </w:tabs>
-        <w:ind w:left="283" w:firstLine="0"/>
-      </w:pPr>
-      <w:r>
-        <w:t xml:space="preserve">   </w:t>
-      </w:r>
-      <w:r>
-        <w:tab/>
-        <w:t xml:space="preserve">DECLARATION  </w:t>
-      </w:r>
-      <w:r>
-        <w:tab/>
-        <w:t xml:space="preserve">  </w:t>
-      </w:r>
-    </w:p>
-    <w:p>
-      <w:pPr>
-        <w:spacing w:after="40"/>
-        <w:ind w:left="351" w:right="0"/>
-      </w:pPr>
-      <w:r>
-        <w:t xml:space="preserve">I hereby declare that all the above mentioned information is true and correct to the best </w:t>
-      </w:r>
-      <w:proofErr w:type="gramStart"/>
-      <w:r>
-        <w:t>of  my</w:t>
-      </w:r>
-      <w:proofErr w:type="gramEnd"/>
-      <w:r>
-        <w:t xml:space="preserve"> knowledge.  </w:t>
+        <w:t>Any kind of disabilit</w:t>
       </w:r>
     </w:p>
     <w:p>
@@ -1251,15 +1017,6 @@
               <w:spacing w:after="0"/>
               <w:ind w:left="0" w:right="0" w:firstLine="0"/>
             </w:pPr>
-            <w:r>
-              <w:rPr>
-                <w:b/>
-              </w:rPr>
-              <w:t xml:space="preserve">Place: </w:t>
-            </w:r>
-            <w:r>
-              <w:t xml:space="preserve"> </w:t>
-            </w:r>
           </w:p>
         </w:tc>
         <w:tc>
@@ -1354,11 +1111,8 @@
     <w:p>
       <w:pPr>
         <w:spacing w:after="0"/>
-        <w:ind w:left="317" w:right="0" w:firstLine="0"/>
-      </w:pPr>
-      <w:r>
-        <w:t xml:space="preserve"> </w:t>
-      </w:r>
+        <w:ind w:left="0" w:right="0" w:firstLine="0"/>
+      </w:pPr>
     </w:p>
     <w:sectPr>
       <w:pgSz w:w="11911" w:h="16841"/>

</xml_diff>